<commit_message>
New docs and other updates
</commit_message>
<xml_diff>
--- a/Docs/Accessibility.docx
+++ b/Docs/Accessibility.docx
@@ -76,8 +76,6 @@
           <w:lang w:val="en-US"/>
         </w:rPr>
       </w:pPr>
-      <w:bookmarkStart w:id="0" w:name="_GoBack"/>
-      <w:bookmarkEnd w:id="0"/>
       <w:r>
         <w:rPr>
           <w:rFonts w:ascii="Lucida Console" w:eastAsia="+mn-ea" w:hAnsi="Lucida Console" w:cs="+mn-cs"/>
@@ -290,7 +288,29 @@
           <w:szCs w:val="32"/>
           <w:lang w:val="en-US"/>
         </w:rPr>
-        <w:t xml:space="preserve"> // Validity error</w:t>
+        <w:t xml:space="preserve"> // </w:t>
+      </w:r>
+      <w:r>
+        <w:rPr>
+          <w:rFonts w:ascii="Lucida Console" w:eastAsia="+mn-ea" w:hAnsi="Lucida Console" w:cs="+mn-cs"/>
+          <w:color w:val="0000FF"/>
+          <w:kern w:val="24"/>
+          <w:sz w:val="32"/>
+          <w:szCs w:val="32"/>
+          <w:lang w:val="en-US"/>
+        </w:rPr>
+        <w:t xml:space="preserve">CTE: </w:t>
+      </w:r>
+      <w:r>
+        <w:rPr>
+          <w:rFonts w:ascii="Lucida Console" w:eastAsia="+mn-ea" w:hAnsi="Lucida Console" w:cs="+mn-cs"/>
+          <w:color w:val="0000FF"/>
+          <w:kern w:val="24"/>
+          <w:sz w:val="32"/>
+          <w:szCs w:val="32"/>
+          <w:lang w:val="en-US"/>
+        </w:rPr>
+        <w:t>Validity error</w:t>
       </w:r>
     </w:p>
     <w:p>
@@ -349,7 +369,18 @@
           <w:szCs w:val="32"/>
           <w:lang w:val="en-US"/>
         </w:rPr>
-        <w:t>Prevents overriding the unit member</w:t>
+        <w:t>p</w:t>
+      </w:r>
+      <w:r>
+        <w:rPr>
+          <w:rFonts w:ascii="Lucida Console" w:eastAsia="+mn-ea" w:hAnsi="Lucida Console" w:cs="+mn-cs"/>
+          <w:color w:val="0000FF"/>
+          <w:kern w:val="24"/>
+          <w:sz w:val="32"/>
+          <w:szCs w:val="32"/>
+          <w:lang w:val="en-US"/>
+        </w:rPr>
+        <w:t>revents overriding the unit member</w:t>
       </w:r>
     </w:p>
     <w:p>
@@ -451,17 +482,6 @@
           <w:szCs w:val="32"/>
           <w:lang w:val="en-US"/>
         </w:rPr>
-        <w:t xml:space="preserve"> ()</w:t>
-      </w:r>
-      <w:r>
-        <w:rPr>
-          <w:rFonts w:ascii="Lucida Console" w:eastAsia="+mn-ea" w:hAnsi="Lucida Console" w:cs="+mn-cs"/>
-          <w:color w:val="0000FF"/>
-          <w:kern w:val="24"/>
-          <w:sz w:val="32"/>
-          <w:szCs w:val="32"/>
-          <w:lang w:val="en-US"/>
-        </w:rPr>
         <w:t xml:space="preserve"> </w:t>
       </w:r>
       <w:r>
@@ -569,6 +589,1179 @@
         <w:t>end</w:t>
       </w:r>
       <w:proofErr w:type="gramEnd"/>
+    </w:p>
+    <w:p>
+      <w:pPr>
+        <w:pStyle w:val="a3"/>
+        <w:spacing w:before="77" w:beforeAutospacing="0" w:after="0" w:afterAutospacing="0"/>
+        <w:ind w:firstLine="708"/>
+        <w:rPr>
+          <w:rFonts w:ascii="Lucida Console" w:eastAsia="+mn-ea" w:hAnsi="Lucida Console" w:cs="+mn-cs"/>
+          <w:color w:val="0000FF"/>
+          <w:kern w:val="24"/>
+          <w:sz w:val="32"/>
+          <w:szCs w:val="32"/>
+          <w:lang w:val="en-US"/>
+        </w:rPr>
+      </w:pPr>
+      <w:r>
+        <w:rPr>
+          <w:rFonts w:ascii="Lucida Console" w:eastAsia="+mn-ea" w:hAnsi="Lucida Console" w:cs="+mn-cs"/>
+          <w:b/>
+          <w:color w:val="0000FF"/>
+          <w:kern w:val="24"/>
+          <w:sz w:val="32"/>
+          <w:szCs w:val="32"/>
+          <w:lang w:val="en-US"/>
+        </w:rPr>
+        <w:tab/>
+      </w:r>
+      <w:proofErr w:type="gramStart"/>
+      <w:r>
+        <w:rPr>
+          <w:rFonts w:ascii="Lucida Console" w:eastAsia="+mn-ea" w:hAnsi="Lucida Console" w:cs="+mn-cs"/>
+          <w:b/>
+          <w:color w:val="0000FF"/>
+          <w:kern w:val="24"/>
+          <w:sz w:val="32"/>
+          <w:szCs w:val="32"/>
+          <w:lang w:val="en-US"/>
+        </w:rPr>
+        <w:t>unit</w:t>
+      </w:r>
+      <w:proofErr w:type="gramEnd"/>
+      <w:r>
+        <w:rPr>
+          <w:rFonts w:ascii="Lucida Console" w:eastAsia="+mn-ea" w:hAnsi="Lucida Console" w:cs="+mn-cs"/>
+          <w:b/>
+          <w:color w:val="0000FF"/>
+          <w:kern w:val="24"/>
+          <w:sz w:val="32"/>
+          <w:szCs w:val="32"/>
+          <w:lang w:val="en-US"/>
+        </w:rPr>
+        <w:t xml:space="preserve"> </w:t>
+      </w:r>
+      <w:r>
+        <w:rPr>
+          <w:rFonts w:ascii="Lucida Console" w:eastAsia="+mn-ea" w:hAnsi="Lucida Console" w:cs="+mn-cs"/>
+          <w:color w:val="0000FF"/>
+          <w:kern w:val="24"/>
+          <w:sz w:val="32"/>
+          <w:szCs w:val="32"/>
+          <w:lang w:val="en-US"/>
+        </w:rPr>
+        <w:t>B</w:t>
+      </w:r>
+      <w:r>
+        <w:rPr>
+          <w:rFonts w:ascii="Lucida Console" w:eastAsia="+mn-ea" w:hAnsi="Lucida Console" w:cs="+mn-cs"/>
+          <w:b/>
+          <w:color w:val="0000FF"/>
+          <w:kern w:val="24"/>
+          <w:sz w:val="32"/>
+          <w:szCs w:val="32"/>
+          <w:lang w:val="en-US"/>
+        </w:rPr>
+        <w:t xml:space="preserve"> extend </w:t>
+      </w:r>
+      <w:r>
+        <w:rPr>
+          <w:rFonts w:ascii="Lucida Console" w:eastAsia="+mn-ea" w:hAnsi="Lucida Console" w:cs="+mn-cs"/>
+          <w:color w:val="0000FF"/>
+          <w:kern w:val="24"/>
+          <w:sz w:val="32"/>
+          <w:szCs w:val="32"/>
+          <w:lang w:val="en-US"/>
+        </w:rPr>
+        <w:t>A</w:t>
+      </w:r>
+      <w:r>
+        <w:rPr>
+          <w:rFonts w:ascii="Lucida Console" w:eastAsia="+mn-ea" w:hAnsi="Lucida Console" w:cs="+mn-cs"/>
+          <w:color w:val="0000FF"/>
+          <w:kern w:val="24"/>
+          <w:sz w:val="32"/>
+          <w:szCs w:val="32"/>
+          <w:lang w:val="en-US"/>
+        </w:rPr>
+        <w:t xml:space="preserve"> </w:t>
+      </w:r>
+    </w:p>
+    <w:p>
+      <w:pPr>
+        <w:pStyle w:val="a3"/>
+        <w:spacing w:before="77" w:beforeAutospacing="0" w:after="0" w:afterAutospacing="0"/>
+        <w:ind w:firstLine="708"/>
+        <w:rPr>
+          <w:rFonts w:ascii="Lucida Console" w:eastAsia="+mn-ea" w:hAnsi="Lucida Console" w:cs="+mn-cs"/>
+          <w:color w:val="0000FF"/>
+          <w:kern w:val="24"/>
+          <w:sz w:val="32"/>
+          <w:szCs w:val="32"/>
+          <w:lang w:val="en-US"/>
+        </w:rPr>
+      </w:pPr>
+      <w:r>
+        <w:rPr>
+          <w:rFonts w:ascii="Lucida Console" w:eastAsia="+mn-ea" w:hAnsi="Lucida Console" w:cs="+mn-cs"/>
+          <w:color w:val="0000FF"/>
+          <w:kern w:val="24"/>
+          <w:sz w:val="32"/>
+          <w:szCs w:val="32"/>
+          <w:lang w:val="en-US"/>
+        </w:rPr>
+        <w:tab/>
+      </w:r>
+      <w:r>
+        <w:rPr>
+          <w:rFonts w:ascii="Lucida Console" w:eastAsia="+mn-ea" w:hAnsi="Lucida Console" w:cs="+mn-cs"/>
+          <w:color w:val="0000FF"/>
+          <w:kern w:val="24"/>
+          <w:sz w:val="32"/>
+          <w:szCs w:val="32"/>
+          <w:lang w:val="en-US"/>
+        </w:rPr>
+        <w:tab/>
+      </w:r>
+      <w:proofErr w:type="gramStart"/>
+      <w:r>
+        <w:rPr>
+          <w:rFonts w:ascii="Lucida Console" w:eastAsia="+mn-ea" w:hAnsi="Lucida Console" w:cs="+mn-cs"/>
+          <w:b/>
+          <w:color w:val="0000FF"/>
+          <w:kern w:val="24"/>
+          <w:sz w:val="32"/>
+          <w:szCs w:val="32"/>
+          <w:lang w:val="en-US"/>
+        </w:rPr>
+        <w:t>override</w:t>
+      </w:r>
+      <w:proofErr w:type="gramEnd"/>
+      <w:r>
+        <w:rPr>
+          <w:rFonts w:ascii="Lucida Console" w:eastAsia="+mn-ea" w:hAnsi="Lucida Console" w:cs="+mn-cs"/>
+          <w:color w:val="0000FF"/>
+          <w:kern w:val="24"/>
+          <w:sz w:val="32"/>
+          <w:szCs w:val="32"/>
+          <w:lang w:val="en-US"/>
+        </w:rPr>
+        <w:t xml:space="preserve"> foo // CTE: Validity error</w:t>
+      </w:r>
+    </w:p>
+    <w:p>
+      <w:pPr>
+        <w:pStyle w:val="a3"/>
+        <w:spacing w:before="77" w:beforeAutospacing="0" w:after="0" w:afterAutospacing="0"/>
+        <w:ind w:left="1416" w:firstLine="708"/>
+        <w:rPr>
+          <w:rFonts w:ascii="Lucida Console" w:eastAsia="+mn-ea" w:hAnsi="Lucida Console" w:cs="+mn-cs"/>
+          <w:color w:val="0000FF"/>
+          <w:kern w:val="24"/>
+          <w:sz w:val="32"/>
+          <w:szCs w:val="32"/>
+          <w:lang w:val="en-US"/>
+        </w:rPr>
+      </w:pPr>
+      <w:proofErr w:type="gramStart"/>
+      <w:r>
+        <w:rPr>
+          <w:rFonts w:ascii="Lucida Console" w:eastAsia="+mn-ea" w:hAnsi="Lucida Console" w:cs="+mn-cs"/>
+          <w:b/>
+          <w:color w:val="0000FF"/>
+          <w:kern w:val="24"/>
+          <w:sz w:val="32"/>
+          <w:szCs w:val="32"/>
+          <w:lang w:val="en-US"/>
+        </w:rPr>
+        <w:t>do</w:t>
+      </w:r>
+      <w:proofErr w:type="gramEnd"/>
+      <w:r>
+        <w:rPr>
+          <w:rFonts w:ascii="Lucida Console" w:eastAsia="+mn-ea" w:hAnsi="Lucida Console" w:cs="+mn-cs"/>
+          <w:b/>
+          <w:color w:val="0000FF"/>
+          <w:kern w:val="24"/>
+          <w:sz w:val="32"/>
+          <w:szCs w:val="32"/>
+          <w:lang w:val="en-US"/>
+        </w:rPr>
+        <w:t xml:space="preserve"> end</w:t>
+      </w:r>
+    </w:p>
+    <w:p>
+      <w:pPr>
+        <w:pStyle w:val="a3"/>
+        <w:spacing w:before="77" w:beforeAutospacing="0" w:after="0" w:afterAutospacing="0"/>
+        <w:ind w:left="708" w:firstLine="708"/>
+        <w:rPr>
+          <w:rFonts w:ascii="Lucida Console" w:eastAsia="+mn-ea" w:hAnsi="Lucida Console" w:cs="+mn-cs"/>
+          <w:b/>
+          <w:color w:val="0000FF"/>
+          <w:kern w:val="24"/>
+          <w:sz w:val="32"/>
+          <w:szCs w:val="32"/>
+          <w:lang w:val="en-US"/>
+        </w:rPr>
+      </w:pPr>
+      <w:proofErr w:type="gramStart"/>
+      <w:r>
+        <w:rPr>
+          <w:rFonts w:ascii="Lucida Console" w:eastAsia="+mn-ea" w:hAnsi="Lucida Console" w:cs="+mn-cs"/>
+          <w:b/>
+          <w:color w:val="0000FF"/>
+          <w:kern w:val="24"/>
+          <w:sz w:val="32"/>
+          <w:szCs w:val="32"/>
+          <w:lang w:val="en-US"/>
+        </w:rPr>
+        <w:t>end</w:t>
+      </w:r>
+      <w:proofErr w:type="gramEnd"/>
+    </w:p>
+    <w:p>
+      <w:pPr>
+        <w:pStyle w:val="a3"/>
+        <w:spacing w:before="77" w:beforeAutospacing="0" w:after="0" w:afterAutospacing="0"/>
+        <w:rPr>
+          <w:rFonts w:ascii="Lucida Console" w:eastAsia="+mn-ea" w:hAnsi="Lucida Console" w:cs="+mn-cs"/>
+          <w:color w:val="0000FF"/>
+          <w:kern w:val="24"/>
+          <w:sz w:val="32"/>
+          <w:szCs w:val="32"/>
+          <w:u w:val="single"/>
+          <w:lang w:val="en-US"/>
+        </w:rPr>
+      </w:pPr>
+    </w:p>
+    <w:tbl>
+      <w:tblPr>
+        <w:tblW w:w="5340" w:type="dxa"/>
+        <w:tblInd w:w="93" w:type="dxa"/>
+        <w:tblLook w:val="04A0" w:firstRow="1" w:lastRow="0" w:firstColumn="1" w:lastColumn="0" w:noHBand="0" w:noVBand="1"/>
+      </w:tblPr>
+      <w:tblGrid>
+        <w:gridCol w:w="2140"/>
+        <w:gridCol w:w="2228"/>
+        <w:gridCol w:w="972"/>
+      </w:tblGrid>
+      <w:tr>
+        <w:trPr>
+          <w:trHeight w:val="285"/>
+        </w:trPr>
+        <w:tc>
+          <w:tcPr>
+            <w:tcW w:w="2140" w:type="dxa"/>
+            <w:tcBorders>
+              <w:top w:val="single" w:sz="8" w:space="0" w:color="auto"/>
+              <w:left w:val="single" w:sz="8" w:space="0" w:color="auto"/>
+              <w:bottom w:val="single" w:sz="4" w:space="0" w:color="auto"/>
+              <w:right w:val="single" w:sz="4" w:space="0" w:color="auto"/>
+            </w:tcBorders>
+            <w:shd w:val="clear" w:color="auto" w:fill="auto"/>
+            <w:noWrap/>
+            <w:vAlign w:val="bottom"/>
+            <w:hideMark/>
+          </w:tcPr>
+          <w:p>
+            <w:pPr>
+              <w:spacing w:after="0" w:line="240" w:lineRule="auto"/>
+              <w:rPr>
+                <w:rFonts w:ascii="Calibri" w:eastAsia="Times New Roman" w:hAnsi="Calibri" w:cs="Calibri"/>
+                <w:color w:val="000000"/>
+                <w:lang w:val="en-US"/>
+              </w:rPr>
+            </w:pPr>
+            <w:r>
+              <w:rPr>
+                <w:rFonts w:ascii="Calibri" w:eastAsia="Times New Roman" w:hAnsi="Calibri" w:cs="Calibri"/>
+                <w:color w:val="000000"/>
+                <w:lang w:val="en-US"/>
+              </w:rPr>
+              <w:t> </w:t>
+            </w:r>
+          </w:p>
+        </w:tc>
+        <w:tc>
+          <w:tcPr>
+            <w:tcW w:w="3200" w:type="dxa"/>
+            <w:gridSpan w:val="2"/>
+            <w:tcBorders>
+              <w:top w:val="single" w:sz="8" w:space="0" w:color="auto"/>
+              <w:left w:val="nil"/>
+              <w:bottom w:val="single" w:sz="4" w:space="0" w:color="auto"/>
+              <w:right w:val="single" w:sz="8" w:space="0" w:color="000000"/>
+            </w:tcBorders>
+            <w:shd w:val="clear" w:color="auto" w:fill="auto"/>
+            <w:noWrap/>
+            <w:vAlign w:val="bottom"/>
+            <w:hideMark/>
+          </w:tcPr>
+          <w:p>
+            <w:pPr>
+              <w:spacing w:after="0" w:line="240" w:lineRule="auto"/>
+              <w:jc w:val="center"/>
+              <w:rPr>
+                <w:rFonts w:ascii="Calibri" w:eastAsia="Times New Roman" w:hAnsi="Calibri" w:cs="Calibri"/>
+                <w:b/>
+                <w:bCs/>
+                <w:color w:val="000000"/>
+                <w:lang w:val="en-US"/>
+              </w:rPr>
+            </w:pPr>
+            <w:r>
+              <w:rPr>
+                <w:rFonts w:ascii="Calibri" w:eastAsia="Times New Roman" w:hAnsi="Calibri" w:cs="Calibri"/>
+                <w:b/>
+                <w:bCs/>
+                <w:color w:val="000000"/>
+                <w:lang w:val="en-US"/>
+              </w:rPr>
+              <w:t>Accessible for descendants</w:t>
+            </w:r>
+          </w:p>
+        </w:tc>
+      </w:tr>
+      <w:tr>
+        <w:trPr>
+          <w:trHeight w:val="285"/>
+        </w:trPr>
+        <w:tc>
+          <w:tcPr>
+            <w:tcW w:w="2140" w:type="dxa"/>
+            <w:tcBorders>
+              <w:top w:val="nil"/>
+              <w:left w:val="single" w:sz="8" w:space="0" w:color="auto"/>
+              <w:bottom w:val="single" w:sz="4" w:space="0" w:color="auto"/>
+              <w:right w:val="single" w:sz="4" w:space="0" w:color="auto"/>
+            </w:tcBorders>
+            <w:shd w:val="clear" w:color="auto" w:fill="auto"/>
+            <w:noWrap/>
+            <w:vAlign w:val="bottom"/>
+            <w:hideMark/>
+          </w:tcPr>
+          <w:p>
+            <w:pPr>
+              <w:spacing w:after="0" w:line="240" w:lineRule="auto"/>
+              <w:jc w:val="center"/>
+              <w:rPr>
+                <w:rFonts w:ascii="Calibri" w:eastAsia="Times New Roman" w:hAnsi="Calibri" w:cs="Calibri"/>
+                <w:b/>
+                <w:bCs/>
+                <w:color w:val="000000"/>
+                <w:lang w:val="en-US"/>
+              </w:rPr>
+            </w:pPr>
+            <w:r>
+              <w:rPr>
+                <w:rFonts w:ascii="Calibri" w:eastAsia="Times New Roman" w:hAnsi="Calibri" w:cs="Calibri"/>
+                <w:b/>
+                <w:bCs/>
+                <w:color w:val="000000"/>
+                <w:lang w:val="en-US"/>
+              </w:rPr>
+              <w:t>Accessible to clients</w:t>
+            </w:r>
+          </w:p>
+        </w:tc>
+        <w:tc>
+          <w:tcPr>
+            <w:tcW w:w="2228" w:type="dxa"/>
+            <w:tcBorders>
+              <w:top w:val="nil"/>
+              <w:left w:val="nil"/>
+              <w:bottom w:val="single" w:sz="4" w:space="0" w:color="auto"/>
+              <w:right w:val="single" w:sz="4" w:space="0" w:color="auto"/>
+            </w:tcBorders>
+            <w:shd w:val="clear" w:color="auto" w:fill="auto"/>
+            <w:noWrap/>
+            <w:vAlign w:val="bottom"/>
+            <w:hideMark/>
+          </w:tcPr>
+          <w:p>
+            <w:pPr>
+              <w:spacing w:after="0" w:line="240" w:lineRule="auto"/>
+              <w:rPr>
+                <w:rFonts w:ascii="Calibri" w:eastAsia="Times New Roman" w:hAnsi="Calibri" w:cs="Calibri"/>
+                <w:color w:val="000000"/>
+                <w:lang w:val="en-US"/>
+              </w:rPr>
+            </w:pPr>
+            <w:r>
+              <w:rPr>
+                <w:rFonts w:ascii="Calibri" w:eastAsia="Times New Roman" w:hAnsi="Calibri" w:cs="Calibri"/>
+                <w:color w:val="000000"/>
+                <w:lang w:val="en-US"/>
+              </w:rPr>
+              <w:t>yes</w:t>
+            </w:r>
+          </w:p>
+        </w:tc>
+        <w:tc>
+          <w:tcPr>
+            <w:tcW w:w="972" w:type="dxa"/>
+            <w:tcBorders>
+              <w:top w:val="nil"/>
+              <w:left w:val="nil"/>
+              <w:bottom w:val="single" w:sz="4" w:space="0" w:color="auto"/>
+              <w:right w:val="single" w:sz="8" w:space="0" w:color="auto"/>
+            </w:tcBorders>
+            <w:shd w:val="clear" w:color="auto" w:fill="auto"/>
+            <w:noWrap/>
+            <w:vAlign w:val="bottom"/>
+            <w:hideMark/>
+          </w:tcPr>
+          <w:p>
+            <w:pPr>
+              <w:spacing w:after="0" w:line="240" w:lineRule="auto"/>
+              <w:rPr>
+                <w:rFonts w:ascii="Calibri" w:eastAsia="Times New Roman" w:hAnsi="Calibri" w:cs="Calibri"/>
+                <w:color w:val="000000"/>
+                <w:lang w:val="en-US"/>
+              </w:rPr>
+            </w:pPr>
+            <w:r>
+              <w:rPr>
+                <w:rFonts w:ascii="Calibri" w:eastAsia="Times New Roman" w:hAnsi="Calibri" w:cs="Calibri"/>
+                <w:color w:val="000000"/>
+                <w:lang w:val="en-US"/>
+              </w:rPr>
+              <w:t>no</w:t>
+            </w:r>
+          </w:p>
+        </w:tc>
+      </w:tr>
+      <w:tr>
+        <w:trPr>
+          <w:trHeight w:val="285"/>
+        </w:trPr>
+        <w:tc>
+          <w:tcPr>
+            <w:tcW w:w="2140" w:type="dxa"/>
+            <w:tcBorders>
+              <w:top w:val="nil"/>
+              <w:left w:val="single" w:sz="8" w:space="0" w:color="auto"/>
+              <w:bottom w:val="single" w:sz="4" w:space="0" w:color="auto"/>
+              <w:right w:val="single" w:sz="4" w:space="0" w:color="auto"/>
+            </w:tcBorders>
+            <w:shd w:val="clear" w:color="auto" w:fill="auto"/>
+            <w:noWrap/>
+            <w:vAlign w:val="bottom"/>
+            <w:hideMark/>
+          </w:tcPr>
+          <w:p>
+            <w:pPr>
+              <w:spacing w:after="0" w:line="240" w:lineRule="auto"/>
+              <w:rPr>
+                <w:rFonts w:ascii="Calibri" w:eastAsia="Times New Roman" w:hAnsi="Calibri" w:cs="Calibri"/>
+                <w:color w:val="000000"/>
+                <w:lang w:val="en-US"/>
+              </w:rPr>
+            </w:pPr>
+            <w:r>
+              <w:rPr>
+                <w:rFonts w:ascii="Calibri" w:eastAsia="Times New Roman" w:hAnsi="Calibri" w:cs="Calibri"/>
+                <w:color w:val="000000"/>
+                <w:lang w:val="en-US"/>
+              </w:rPr>
+              <w:t>Y</w:t>
+            </w:r>
+            <w:r>
+              <w:rPr>
+                <w:rFonts w:ascii="Calibri" w:eastAsia="Times New Roman" w:hAnsi="Calibri" w:cs="Calibri"/>
+                <w:color w:val="000000"/>
+                <w:lang w:val="en-US"/>
+              </w:rPr>
+              <w:t>es</w:t>
+            </w:r>
+          </w:p>
+        </w:tc>
+        <w:tc>
+          <w:tcPr>
+            <w:tcW w:w="2228" w:type="dxa"/>
+            <w:tcBorders>
+              <w:top w:val="nil"/>
+              <w:left w:val="nil"/>
+              <w:bottom w:val="single" w:sz="4" w:space="0" w:color="auto"/>
+              <w:right w:val="single" w:sz="4" w:space="0" w:color="auto"/>
+            </w:tcBorders>
+            <w:shd w:val="clear" w:color="auto" w:fill="auto"/>
+            <w:noWrap/>
+            <w:vAlign w:val="bottom"/>
+            <w:hideMark/>
+          </w:tcPr>
+          <w:p>
+            <w:pPr>
+              <w:spacing w:after="0" w:line="240" w:lineRule="auto"/>
+              <w:rPr>
+                <w:rFonts w:ascii="Calibri" w:eastAsia="Times New Roman" w:hAnsi="Calibri" w:cs="Calibri"/>
+                <w:color w:val="000000"/>
+                <w:lang w:val="en-US"/>
+              </w:rPr>
+            </w:pPr>
+            <w:r>
+              <w:rPr>
+                <w:rFonts w:ascii="Calibri" w:eastAsia="Times New Roman" w:hAnsi="Calibri" w:cs="Calibri"/>
+                <w:color w:val="000000"/>
+                <w:lang w:val="en-US"/>
+              </w:rPr>
+              <w:t>public</w:t>
+            </w:r>
+          </w:p>
+        </w:tc>
+        <w:tc>
+          <w:tcPr>
+            <w:tcW w:w="972" w:type="dxa"/>
+            <w:tcBorders>
+              <w:top w:val="nil"/>
+              <w:left w:val="nil"/>
+              <w:bottom w:val="single" w:sz="4" w:space="0" w:color="auto"/>
+              <w:right w:val="single" w:sz="8" w:space="0" w:color="auto"/>
+            </w:tcBorders>
+            <w:shd w:val="clear" w:color="auto" w:fill="auto"/>
+            <w:noWrap/>
+            <w:vAlign w:val="bottom"/>
+            <w:hideMark/>
+          </w:tcPr>
+          <w:p>
+            <w:pPr>
+              <w:spacing w:after="0" w:line="240" w:lineRule="auto"/>
+              <w:rPr>
+                <w:rFonts w:ascii="Calibri" w:eastAsia="Times New Roman" w:hAnsi="Calibri" w:cs="Calibri"/>
+                <w:color w:val="000000"/>
+                <w:lang w:val="en-US"/>
+              </w:rPr>
+            </w:pPr>
+            <w:r>
+              <w:rPr>
+                <w:rFonts w:ascii="Calibri" w:eastAsia="Times New Roman" w:hAnsi="Calibri" w:cs="Calibri"/>
+                <w:color w:val="000000"/>
+                <w:lang w:val="en-US"/>
+              </w:rPr>
+              <w:t> </w:t>
+            </w:r>
+          </w:p>
+        </w:tc>
+      </w:tr>
+      <w:tr>
+        <w:trPr>
+          <w:trHeight w:val="293"/>
+        </w:trPr>
+        <w:tc>
+          <w:tcPr>
+            <w:tcW w:w="2140" w:type="dxa"/>
+            <w:tcBorders>
+              <w:top w:val="nil"/>
+              <w:left w:val="single" w:sz="8" w:space="0" w:color="auto"/>
+              <w:bottom w:val="single" w:sz="8" w:space="0" w:color="auto"/>
+              <w:right w:val="single" w:sz="4" w:space="0" w:color="auto"/>
+            </w:tcBorders>
+            <w:shd w:val="clear" w:color="auto" w:fill="auto"/>
+            <w:noWrap/>
+            <w:vAlign w:val="bottom"/>
+            <w:hideMark/>
+          </w:tcPr>
+          <w:p>
+            <w:pPr>
+              <w:spacing w:after="0" w:line="240" w:lineRule="auto"/>
+              <w:rPr>
+                <w:rFonts w:ascii="Calibri" w:eastAsia="Times New Roman" w:hAnsi="Calibri" w:cs="Calibri"/>
+                <w:color w:val="000000"/>
+                <w:lang w:val="en-US"/>
+              </w:rPr>
+            </w:pPr>
+            <w:r>
+              <w:rPr>
+                <w:rFonts w:ascii="Calibri" w:eastAsia="Times New Roman" w:hAnsi="Calibri" w:cs="Calibri"/>
+                <w:color w:val="000000"/>
+                <w:lang w:val="en-US"/>
+              </w:rPr>
+              <w:t>N</w:t>
+            </w:r>
+            <w:r>
+              <w:rPr>
+                <w:rFonts w:ascii="Calibri" w:eastAsia="Times New Roman" w:hAnsi="Calibri" w:cs="Calibri"/>
+                <w:color w:val="000000"/>
+                <w:lang w:val="en-US"/>
+              </w:rPr>
+              <w:t>o</w:t>
+            </w:r>
+          </w:p>
+        </w:tc>
+        <w:tc>
+          <w:tcPr>
+            <w:tcW w:w="2228" w:type="dxa"/>
+            <w:tcBorders>
+              <w:top w:val="nil"/>
+              <w:left w:val="nil"/>
+              <w:bottom w:val="single" w:sz="8" w:space="0" w:color="auto"/>
+              <w:right w:val="single" w:sz="4" w:space="0" w:color="auto"/>
+            </w:tcBorders>
+            <w:shd w:val="clear" w:color="auto" w:fill="auto"/>
+            <w:noWrap/>
+            <w:vAlign w:val="bottom"/>
+            <w:hideMark/>
+          </w:tcPr>
+          <w:p>
+            <w:pPr>
+              <w:spacing w:after="0" w:line="240" w:lineRule="auto"/>
+              <w:rPr>
+                <w:rFonts w:ascii="Calibri" w:eastAsia="Times New Roman" w:hAnsi="Calibri" w:cs="Calibri"/>
+                <w:color w:val="000000"/>
+                <w:lang w:val="en-US"/>
+              </w:rPr>
+            </w:pPr>
+            <w:r>
+              <w:rPr>
+                <w:rFonts w:ascii="Calibri" w:eastAsia="Times New Roman" w:hAnsi="Calibri" w:cs="Calibri"/>
+                <w:color w:val="000000"/>
+                <w:lang w:val="en-US"/>
+              </w:rPr>
+              <w:t>protected</w:t>
+            </w:r>
+          </w:p>
+        </w:tc>
+        <w:tc>
+          <w:tcPr>
+            <w:tcW w:w="972" w:type="dxa"/>
+            <w:tcBorders>
+              <w:top w:val="nil"/>
+              <w:left w:val="nil"/>
+              <w:bottom w:val="single" w:sz="8" w:space="0" w:color="auto"/>
+              <w:right w:val="single" w:sz="8" w:space="0" w:color="auto"/>
+            </w:tcBorders>
+            <w:shd w:val="clear" w:color="auto" w:fill="auto"/>
+            <w:noWrap/>
+            <w:vAlign w:val="bottom"/>
+            <w:hideMark/>
+          </w:tcPr>
+          <w:p>
+            <w:pPr>
+              <w:spacing w:after="0" w:line="240" w:lineRule="auto"/>
+              <w:rPr>
+                <w:rFonts w:ascii="Calibri" w:eastAsia="Times New Roman" w:hAnsi="Calibri" w:cs="Calibri"/>
+                <w:color w:val="000000"/>
+                <w:lang w:val="en-US"/>
+              </w:rPr>
+            </w:pPr>
+            <w:r>
+              <w:rPr>
+                <w:rFonts w:ascii="Calibri" w:eastAsia="Times New Roman" w:hAnsi="Calibri" w:cs="Calibri"/>
+                <w:color w:val="000000"/>
+                <w:lang w:val="en-US"/>
+              </w:rPr>
+              <w:t>private</w:t>
+            </w:r>
+          </w:p>
+        </w:tc>
+      </w:tr>
+      <w:tr>
+        <w:trPr>
+          <w:trHeight w:val="293"/>
+        </w:trPr>
+        <w:tc>
+          <w:tcPr>
+            <w:tcW w:w="2140" w:type="dxa"/>
+            <w:tcBorders>
+              <w:top w:val="nil"/>
+              <w:left w:val="nil"/>
+              <w:bottom w:val="nil"/>
+              <w:right w:val="nil"/>
+            </w:tcBorders>
+            <w:shd w:val="clear" w:color="auto" w:fill="auto"/>
+            <w:noWrap/>
+            <w:vAlign w:val="bottom"/>
+            <w:hideMark/>
+          </w:tcPr>
+          <w:p>
+            <w:pPr>
+              <w:spacing w:after="0" w:line="240" w:lineRule="auto"/>
+              <w:rPr>
+                <w:rFonts w:ascii="Calibri" w:eastAsia="Times New Roman" w:hAnsi="Calibri" w:cs="Calibri"/>
+                <w:color w:val="000000"/>
+                <w:lang w:val="en-US"/>
+              </w:rPr>
+            </w:pPr>
+          </w:p>
+        </w:tc>
+        <w:tc>
+          <w:tcPr>
+            <w:tcW w:w="2228" w:type="dxa"/>
+            <w:tcBorders>
+              <w:top w:val="nil"/>
+              <w:left w:val="nil"/>
+              <w:bottom w:val="nil"/>
+              <w:right w:val="nil"/>
+            </w:tcBorders>
+            <w:shd w:val="clear" w:color="auto" w:fill="auto"/>
+            <w:noWrap/>
+            <w:vAlign w:val="bottom"/>
+            <w:hideMark/>
+          </w:tcPr>
+          <w:p>
+            <w:pPr>
+              <w:spacing w:after="0" w:line="240" w:lineRule="auto"/>
+              <w:rPr>
+                <w:rFonts w:ascii="Calibri" w:eastAsia="Times New Roman" w:hAnsi="Calibri" w:cs="Calibri"/>
+                <w:color w:val="000000"/>
+                <w:lang w:val="en-US"/>
+              </w:rPr>
+            </w:pPr>
+          </w:p>
+        </w:tc>
+        <w:tc>
+          <w:tcPr>
+            <w:tcW w:w="972" w:type="dxa"/>
+            <w:tcBorders>
+              <w:top w:val="nil"/>
+              <w:left w:val="nil"/>
+              <w:bottom w:val="nil"/>
+              <w:right w:val="nil"/>
+            </w:tcBorders>
+            <w:shd w:val="clear" w:color="auto" w:fill="auto"/>
+            <w:noWrap/>
+            <w:vAlign w:val="bottom"/>
+            <w:hideMark/>
+          </w:tcPr>
+          <w:p>
+            <w:pPr>
+              <w:spacing w:after="0" w:line="240" w:lineRule="auto"/>
+              <w:rPr>
+                <w:rFonts w:ascii="Calibri" w:eastAsia="Times New Roman" w:hAnsi="Calibri" w:cs="Calibri"/>
+                <w:color w:val="000000"/>
+                <w:lang w:val="en-US"/>
+              </w:rPr>
+            </w:pPr>
+          </w:p>
+        </w:tc>
+      </w:tr>
+      <w:tr>
+        <w:trPr>
+          <w:trHeight w:val="285"/>
+        </w:trPr>
+        <w:tc>
+          <w:tcPr>
+            <w:tcW w:w="2140" w:type="dxa"/>
+            <w:tcBorders>
+              <w:top w:val="single" w:sz="8" w:space="0" w:color="auto"/>
+              <w:left w:val="single" w:sz="8" w:space="0" w:color="auto"/>
+              <w:bottom w:val="single" w:sz="4" w:space="0" w:color="auto"/>
+              <w:right w:val="single" w:sz="4" w:space="0" w:color="auto"/>
+            </w:tcBorders>
+            <w:shd w:val="clear" w:color="auto" w:fill="auto"/>
+            <w:noWrap/>
+            <w:vAlign w:val="bottom"/>
+            <w:hideMark/>
+          </w:tcPr>
+          <w:p>
+            <w:pPr>
+              <w:spacing w:after="0" w:line="240" w:lineRule="auto"/>
+              <w:rPr>
+                <w:rFonts w:ascii="Calibri" w:eastAsia="Times New Roman" w:hAnsi="Calibri" w:cs="Calibri"/>
+                <w:color w:val="000000"/>
+                <w:lang w:val="en-US"/>
+              </w:rPr>
+            </w:pPr>
+            <w:r>
+              <w:rPr>
+                <w:rFonts w:ascii="Calibri" w:eastAsia="Times New Roman" w:hAnsi="Calibri" w:cs="Calibri"/>
+                <w:color w:val="000000"/>
+                <w:lang w:val="en-US"/>
+              </w:rPr>
+              <w:t> </w:t>
+            </w:r>
+          </w:p>
+        </w:tc>
+        <w:tc>
+          <w:tcPr>
+            <w:tcW w:w="3200" w:type="dxa"/>
+            <w:gridSpan w:val="2"/>
+            <w:tcBorders>
+              <w:top w:val="single" w:sz="8" w:space="0" w:color="auto"/>
+              <w:left w:val="nil"/>
+              <w:bottom w:val="single" w:sz="4" w:space="0" w:color="auto"/>
+              <w:right w:val="single" w:sz="8" w:space="0" w:color="000000"/>
+            </w:tcBorders>
+            <w:shd w:val="clear" w:color="auto" w:fill="auto"/>
+            <w:noWrap/>
+            <w:vAlign w:val="bottom"/>
+            <w:hideMark/>
+          </w:tcPr>
+          <w:p>
+            <w:pPr>
+              <w:spacing w:after="0" w:line="240" w:lineRule="auto"/>
+              <w:jc w:val="center"/>
+              <w:rPr>
+                <w:rFonts w:ascii="Calibri" w:eastAsia="Times New Roman" w:hAnsi="Calibri" w:cs="Calibri"/>
+                <w:b/>
+                <w:bCs/>
+                <w:color w:val="000000"/>
+                <w:lang w:val="en-US"/>
+              </w:rPr>
+            </w:pPr>
+            <w:r>
+              <w:rPr>
+                <w:rFonts w:ascii="Calibri" w:eastAsia="Times New Roman" w:hAnsi="Calibri" w:cs="Calibri"/>
+                <w:b/>
+                <w:bCs/>
+                <w:color w:val="000000"/>
+                <w:lang w:val="en-US"/>
+              </w:rPr>
+              <w:t>Accessible for descendants</w:t>
+            </w:r>
+          </w:p>
+        </w:tc>
+      </w:tr>
+      <w:tr>
+        <w:trPr>
+          <w:trHeight w:val="285"/>
+        </w:trPr>
+        <w:tc>
+          <w:tcPr>
+            <w:tcW w:w="2140" w:type="dxa"/>
+            <w:tcBorders>
+              <w:top w:val="nil"/>
+              <w:left w:val="single" w:sz="8" w:space="0" w:color="auto"/>
+              <w:bottom w:val="single" w:sz="4" w:space="0" w:color="auto"/>
+              <w:right w:val="single" w:sz="4" w:space="0" w:color="auto"/>
+            </w:tcBorders>
+            <w:shd w:val="clear" w:color="auto" w:fill="auto"/>
+            <w:noWrap/>
+            <w:vAlign w:val="bottom"/>
+            <w:hideMark/>
+          </w:tcPr>
+          <w:p>
+            <w:pPr>
+              <w:spacing w:after="0" w:line="240" w:lineRule="auto"/>
+              <w:jc w:val="center"/>
+              <w:rPr>
+                <w:rFonts w:ascii="Calibri" w:eastAsia="Times New Roman" w:hAnsi="Calibri" w:cs="Calibri"/>
+                <w:b/>
+                <w:bCs/>
+                <w:color w:val="000000"/>
+                <w:lang w:val="en-US"/>
+              </w:rPr>
+            </w:pPr>
+            <w:r>
+              <w:rPr>
+                <w:rFonts w:ascii="Calibri" w:eastAsia="Times New Roman" w:hAnsi="Calibri" w:cs="Calibri"/>
+                <w:b/>
+                <w:bCs/>
+                <w:color w:val="000000"/>
+                <w:lang w:val="en-US"/>
+              </w:rPr>
+              <w:t>Accessible to clients</w:t>
+            </w:r>
+          </w:p>
+        </w:tc>
+        <w:tc>
+          <w:tcPr>
+            <w:tcW w:w="2228" w:type="dxa"/>
+            <w:tcBorders>
+              <w:top w:val="nil"/>
+              <w:left w:val="nil"/>
+              <w:bottom w:val="single" w:sz="4" w:space="0" w:color="auto"/>
+              <w:right w:val="single" w:sz="4" w:space="0" w:color="auto"/>
+            </w:tcBorders>
+            <w:shd w:val="clear" w:color="auto" w:fill="auto"/>
+            <w:noWrap/>
+            <w:vAlign w:val="bottom"/>
+            <w:hideMark/>
+          </w:tcPr>
+          <w:p>
+            <w:pPr>
+              <w:spacing w:after="0" w:line="240" w:lineRule="auto"/>
+              <w:rPr>
+                <w:rFonts w:ascii="Calibri" w:eastAsia="Times New Roman" w:hAnsi="Calibri" w:cs="Calibri"/>
+                <w:color w:val="000000"/>
+                <w:lang w:val="en-US"/>
+              </w:rPr>
+            </w:pPr>
+            <w:r>
+              <w:rPr>
+                <w:rFonts w:ascii="Calibri" w:eastAsia="Times New Roman" w:hAnsi="Calibri" w:cs="Calibri"/>
+                <w:color w:val="000000"/>
+                <w:lang w:val="en-US"/>
+              </w:rPr>
+              <w:t>yes</w:t>
+            </w:r>
+          </w:p>
+        </w:tc>
+        <w:tc>
+          <w:tcPr>
+            <w:tcW w:w="972" w:type="dxa"/>
+            <w:tcBorders>
+              <w:top w:val="nil"/>
+              <w:left w:val="nil"/>
+              <w:bottom w:val="single" w:sz="4" w:space="0" w:color="auto"/>
+              <w:right w:val="single" w:sz="8" w:space="0" w:color="auto"/>
+            </w:tcBorders>
+            <w:shd w:val="clear" w:color="auto" w:fill="auto"/>
+            <w:noWrap/>
+            <w:vAlign w:val="bottom"/>
+            <w:hideMark/>
+          </w:tcPr>
+          <w:p>
+            <w:pPr>
+              <w:spacing w:after="0" w:line="240" w:lineRule="auto"/>
+              <w:rPr>
+                <w:rFonts w:ascii="Calibri" w:eastAsia="Times New Roman" w:hAnsi="Calibri" w:cs="Calibri"/>
+                <w:color w:val="000000"/>
+                <w:lang w:val="en-US"/>
+              </w:rPr>
+            </w:pPr>
+            <w:r>
+              <w:rPr>
+                <w:rFonts w:ascii="Calibri" w:eastAsia="Times New Roman" w:hAnsi="Calibri" w:cs="Calibri"/>
+                <w:color w:val="000000"/>
+                <w:lang w:val="en-US"/>
+              </w:rPr>
+              <w:t>no</w:t>
+            </w:r>
+          </w:p>
+        </w:tc>
+      </w:tr>
+      <w:tr>
+        <w:trPr>
+          <w:trHeight w:val="285"/>
+        </w:trPr>
+        <w:tc>
+          <w:tcPr>
+            <w:tcW w:w="2140" w:type="dxa"/>
+            <w:tcBorders>
+              <w:top w:val="nil"/>
+              <w:left w:val="single" w:sz="8" w:space="0" w:color="auto"/>
+              <w:bottom w:val="single" w:sz="4" w:space="0" w:color="auto"/>
+              <w:right w:val="single" w:sz="4" w:space="0" w:color="auto"/>
+            </w:tcBorders>
+            <w:shd w:val="clear" w:color="auto" w:fill="auto"/>
+            <w:noWrap/>
+            <w:vAlign w:val="bottom"/>
+            <w:hideMark/>
+          </w:tcPr>
+          <w:p>
+            <w:pPr>
+              <w:spacing w:after="0" w:line="240" w:lineRule="auto"/>
+              <w:rPr>
+                <w:rFonts w:ascii="Calibri" w:eastAsia="Times New Roman" w:hAnsi="Calibri" w:cs="Calibri"/>
+                <w:color w:val="000000"/>
+                <w:lang w:val="en-US"/>
+              </w:rPr>
+            </w:pPr>
+            <w:r>
+              <w:rPr>
+                <w:rFonts w:ascii="Calibri" w:eastAsia="Times New Roman" w:hAnsi="Calibri" w:cs="Calibri"/>
+                <w:color w:val="000000"/>
+                <w:lang w:val="en-US"/>
+              </w:rPr>
+              <w:t>Y</w:t>
+            </w:r>
+            <w:r>
+              <w:rPr>
+                <w:rFonts w:ascii="Calibri" w:eastAsia="Times New Roman" w:hAnsi="Calibri" w:cs="Calibri"/>
+                <w:color w:val="000000"/>
+                <w:lang w:val="en-US"/>
+              </w:rPr>
+              <w:t>es</w:t>
+            </w:r>
+          </w:p>
+        </w:tc>
+        <w:tc>
+          <w:tcPr>
+            <w:tcW w:w="2228" w:type="dxa"/>
+            <w:tcBorders>
+              <w:top w:val="nil"/>
+              <w:left w:val="nil"/>
+              <w:bottom w:val="single" w:sz="4" w:space="0" w:color="auto"/>
+              <w:right w:val="single" w:sz="4" w:space="0" w:color="auto"/>
+            </w:tcBorders>
+            <w:shd w:val="clear" w:color="auto" w:fill="auto"/>
+            <w:noWrap/>
+            <w:vAlign w:val="bottom"/>
+            <w:hideMark/>
+          </w:tcPr>
+          <w:p>
+            <w:pPr>
+              <w:spacing w:after="0" w:line="240" w:lineRule="auto"/>
+              <w:rPr>
+                <w:rFonts w:ascii="Calibri" w:eastAsia="Times New Roman" w:hAnsi="Calibri" w:cs="Calibri"/>
+                <w:color w:val="000000"/>
+                <w:lang w:val="en-US"/>
+              </w:rPr>
+            </w:pPr>
+            <w:r>
+              <w:rPr>
+                <w:rFonts w:ascii="Calibri" w:eastAsia="Times New Roman" w:hAnsi="Calibri" w:cs="Calibri"/>
+                <w:color w:val="000000"/>
+                <w:lang w:val="en-US"/>
+              </w:rPr>
+              <w:t>{A, B, C} or {Any}</w:t>
+            </w:r>
+          </w:p>
+        </w:tc>
+        <w:tc>
+          <w:tcPr>
+            <w:tcW w:w="972" w:type="dxa"/>
+            <w:tcBorders>
+              <w:top w:val="nil"/>
+              <w:left w:val="nil"/>
+              <w:bottom w:val="single" w:sz="4" w:space="0" w:color="auto"/>
+              <w:right w:val="single" w:sz="8" w:space="0" w:color="auto"/>
+            </w:tcBorders>
+            <w:shd w:val="clear" w:color="auto" w:fill="auto"/>
+            <w:noWrap/>
+            <w:vAlign w:val="bottom"/>
+            <w:hideMark/>
+          </w:tcPr>
+          <w:p>
+            <w:pPr>
+              <w:spacing w:after="0" w:line="240" w:lineRule="auto"/>
+              <w:rPr>
+                <w:rFonts w:ascii="Calibri" w:eastAsia="Times New Roman" w:hAnsi="Calibri" w:cs="Calibri"/>
+                <w:color w:val="000000"/>
+                <w:lang w:val="en-US"/>
+              </w:rPr>
+            </w:pPr>
+            <w:r>
+              <w:rPr>
+                <w:rFonts w:ascii="Calibri" w:eastAsia="Times New Roman" w:hAnsi="Calibri" w:cs="Calibri"/>
+                <w:color w:val="000000"/>
+                <w:lang w:val="en-US"/>
+              </w:rPr>
+              <w:t> </w:t>
+            </w:r>
+          </w:p>
+        </w:tc>
+      </w:tr>
+      <w:tr>
+        <w:trPr>
+          <w:trHeight w:val="293"/>
+        </w:trPr>
+        <w:tc>
+          <w:tcPr>
+            <w:tcW w:w="2140" w:type="dxa"/>
+            <w:tcBorders>
+              <w:top w:val="nil"/>
+              <w:left w:val="single" w:sz="8" w:space="0" w:color="auto"/>
+              <w:bottom w:val="single" w:sz="8" w:space="0" w:color="auto"/>
+              <w:right w:val="single" w:sz="4" w:space="0" w:color="auto"/>
+            </w:tcBorders>
+            <w:shd w:val="clear" w:color="auto" w:fill="auto"/>
+            <w:noWrap/>
+            <w:vAlign w:val="bottom"/>
+            <w:hideMark/>
+          </w:tcPr>
+          <w:p>
+            <w:pPr>
+              <w:spacing w:after="0" w:line="240" w:lineRule="auto"/>
+              <w:rPr>
+                <w:rFonts w:ascii="Calibri" w:eastAsia="Times New Roman" w:hAnsi="Calibri" w:cs="Calibri"/>
+                <w:color w:val="000000"/>
+                <w:lang w:val="en-US"/>
+              </w:rPr>
+            </w:pPr>
+            <w:r>
+              <w:rPr>
+                <w:rFonts w:ascii="Calibri" w:eastAsia="Times New Roman" w:hAnsi="Calibri" w:cs="Calibri"/>
+                <w:color w:val="000000"/>
+                <w:lang w:val="en-US"/>
+              </w:rPr>
+              <w:t>N</w:t>
+            </w:r>
+            <w:r>
+              <w:rPr>
+                <w:rFonts w:ascii="Calibri" w:eastAsia="Times New Roman" w:hAnsi="Calibri" w:cs="Calibri"/>
+                <w:color w:val="000000"/>
+                <w:lang w:val="en-US"/>
+              </w:rPr>
+              <w:t>o</w:t>
+            </w:r>
+          </w:p>
+        </w:tc>
+        <w:tc>
+          <w:tcPr>
+            <w:tcW w:w="2228" w:type="dxa"/>
+            <w:tcBorders>
+              <w:top w:val="nil"/>
+              <w:left w:val="nil"/>
+              <w:bottom w:val="single" w:sz="8" w:space="0" w:color="auto"/>
+              <w:right w:val="single" w:sz="4" w:space="0" w:color="auto"/>
+            </w:tcBorders>
+            <w:shd w:val="clear" w:color="auto" w:fill="auto"/>
+            <w:noWrap/>
+            <w:vAlign w:val="bottom"/>
+            <w:hideMark/>
+          </w:tcPr>
+          <w:p>
+            <w:pPr>
+              <w:spacing w:after="0" w:line="240" w:lineRule="auto"/>
+              <w:rPr>
+                <w:rFonts w:ascii="Calibri" w:eastAsia="Times New Roman" w:hAnsi="Calibri" w:cs="Calibri"/>
+                <w:color w:val="000000"/>
+                <w:lang w:val="en-US"/>
+              </w:rPr>
+            </w:pPr>
+            <w:r>
+              <w:rPr>
+                <w:rFonts w:ascii="Calibri" w:eastAsia="Times New Roman" w:hAnsi="Calibri" w:cs="Calibri"/>
+                <w:color w:val="000000"/>
+                <w:lang w:val="en-US"/>
+              </w:rPr>
+              <w:t>{}</w:t>
+            </w:r>
+          </w:p>
+        </w:tc>
+        <w:tc>
+          <w:tcPr>
+            <w:tcW w:w="972" w:type="dxa"/>
+            <w:tcBorders>
+              <w:top w:val="nil"/>
+              <w:left w:val="nil"/>
+              <w:bottom w:val="single" w:sz="8" w:space="0" w:color="auto"/>
+              <w:right w:val="single" w:sz="8" w:space="0" w:color="auto"/>
+            </w:tcBorders>
+            <w:shd w:val="clear" w:color="auto" w:fill="auto"/>
+            <w:noWrap/>
+            <w:vAlign w:val="bottom"/>
+            <w:hideMark/>
+          </w:tcPr>
+          <w:p>
+            <w:pPr>
+              <w:spacing w:after="0" w:line="240" w:lineRule="auto"/>
+              <w:rPr>
+                <w:rFonts w:ascii="Calibri" w:eastAsia="Times New Roman" w:hAnsi="Calibri" w:cs="Calibri"/>
+                <w:color w:val="000000"/>
+                <w:lang w:val="en-US"/>
+              </w:rPr>
+            </w:pPr>
+            <w:r>
+              <w:rPr>
+                <w:rFonts w:ascii="Calibri" w:eastAsia="Times New Roman" w:hAnsi="Calibri" w:cs="Calibri"/>
+                <w:color w:val="000000"/>
+                <w:lang w:val="en-US"/>
+              </w:rPr>
+              <w:t>{this}</w:t>
+            </w:r>
+          </w:p>
+        </w:tc>
+      </w:tr>
+    </w:tbl>
+    <w:p>
+      <w:pPr>
+        <w:pStyle w:val="a3"/>
+        <w:spacing w:before="77" w:beforeAutospacing="0" w:after="0" w:afterAutospacing="0"/>
+        <w:rPr>
+          <w:rFonts w:ascii="Lucida Console" w:eastAsia="+mn-ea" w:hAnsi="Lucida Console" w:cs="+mn-cs"/>
+          <w:color w:val="0000FF"/>
+          <w:kern w:val="24"/>
+          <w:sz w:val="32"/>
+          <w:szCs w:val="32"/>
+          <w:u w:val="single"/>
+          <w:lang w:val="en-US"/>
+        </w:rPr>
+      </w:pPr>
     </w:p>
     <w:p>
       <w:pPr>
@@ -683,7 +1876,18 @@
           <w:szCs w:val="32"/>
           <w:lang w:val="en-US"/>
         </w:rPr>
-        <w:t xml:space="preserve">ancestors have full access </w:t>
+        <w:t xml:space="preserve">descendants </w:t>
+      </w:r>
+      <w:r>
+        <w:rPr>
+          <w:rFonts w:ascii="Lucida Console" w:eastAsia="+mn-ea" w:hAnsi="Lucida Console" w:cs="+mn-cs"/>
+          <w:color w:val="0000FF"/>
+          <w:kern w:val="24"/>
+          <w:sz w:val="32"/>
+          <w:szCs w:val="32"/>
+          <w:lang w:val="en-US"/>
+        </w:rPr>
+        <w:t xml:space="preserve">have full access </w:t>
       </w:r>
     </w:p>
     <w:p>
@@ -1131,6 +2335,7 @@
           <w:szCs w:val="32"/>
           <w:lang w:val="en-US"/>
         </w:rPr>
+        <w:lastRenderedPageBreak/>
         <w:t>end</w:t>
       </w:r>
       <w:proofErr w:type="gramEnd"/>
@@ -1678,16 +2883,51 @@
           <w:lang w:val="en-US"/>
         </w:rPr>
       </w:pPr>
-      <w:r>
-        <w:rPr>
-          <w:rFonts w:ascii="Lucida Console" w:eastAsia="+mn-ea" w:hAnsi="Lucida Console" w:cs="+mn-cs"/>
-          <w:color w:val="0000FF"/>
-          <w:kern w:val="24"/>
-          <w:sz w:val="32"/>
-          <w:szCs w:val="32"/>
-          <w:lang w:val="en-US"/>
-        </w:rPr>
-        <w:t>prevents access to this unit members from all ancestors of this unit</w:t>
+      <w:proofErr w:type="gramStart"/>
+      <w:r>
+        <w:rPr>
+          <w:rFonts w:ascii="Lucida Console" w:eastAsia="+mn-ea" w:hAnsi="Lucida Console" w:cs="+mn-cs"/>
+          <w:color w:val="0000FF"/>
+          <w:kern w:val="24"/>
+          <w:sz w:val="32"/>
+          <w:szCs w:val="32"/>
+          <w:lang w:val="en-US"/>
+        </w:rPr>
+        <w:t>prevents</w:t>
+      </w:r>
+      <w:proofErr w:type="gramEnd"/>
+      <w:r>
+        <w:rPr>
+          <w:rFonts w:ascii="Lucida Console" w:eastAsia="+mn-ea" w:hAnsi="Lucida Console" w:cs="+mn-cs"/>
+          <w:color w:val="0000FF"/>
+          <w:kern w:val="24"/>
+          <w:sz w:val="32"/>
+          <w:szCs w:val="32"/>
+          <w:lang w:val="en-US"/>
+        </w:rPr>
+        <w:t xml:space="preserve"> access to this unit members from all </w:t>
+      </w:r>
+      <w:r>
+        <w:rPr>
+          <w:rFonts w:ascii="Lucida Console" w:eastAsia="+mn-ea" w:hAnsi="Lucida Console" w:cs="+mn-cs"/>
+          <w:color w:val="0000FF"/>
+          <w:kern w:val="24"/>
+          <w:sz w:val="32"/>
+          <w:szCs w:val="32"/>
+          <w:lang w:val="en-US"/>
+        </w:rPr>
+        <w:t>descendant</w:t>
+      </w:r>
+      <w:r>
+        <w:rPr>
+          <w:rFonts w:ascii="Lucida Console" w:eastAsia="+mn-ea" w:hAnsi="Lucida Console" w:cs="+mn-cs"/>
+          <w:color w:val="0000FF"/>
+          <w:kern w:val="24"/>
+          <w:sz w:val="32"/>
+          <w:szCs w:val="32"/>
+          <w:lang w:val="en-US"/>
+        </w:rPr>
+        <w:t>s of this unit</w:t>
       </w:r>
       <w:r>
         <w:rPr>
@@ -1699,6 +2939,41 @@
           <w:lang w:val="en-US"/>
         </w:rPr>
         <w:t xml:space="preserve"> and all its clients</w:t>
+      </w:r>
+      <w:r>
+        <w:rPr>
+          <w:rFonts w:ascii="Lucida Console" w:eastAsia="+mn-ea" w:hAnsi="Lucida Console" w:cs="+mn-cs"/>
+          <w:color w:val="0000FF"/>
+          <w:kern w:val="24"/>
+          <w:sz w:val="32"/>
+          <w:szCs w:val="32"/>
+          <w:lang w:val="en-US"/>
+        </w:rPr>
+        <w:t xml:space="preserve">. This has full </w:t>
+      </w:r>
+      <w:r>
+        <w:rPr>
+          <w:rFonts w:ascii="Lucida Console" w:eastAsia="+mn-ea" w:hAnsi="Lucida Console" w:cs="+mn-cs"/>
+          <w:color w:val="0000FF"/>
+          <w:kern w:val="24"/>
+          <w:sz w:val="32"/>
+          <w:szCs w:val="32"/>
+          <w:lang w:val="en-US"/>
+        </w:rPr>
+        <w:t xml:space="preserve">access. The caveat is descendants must call parent(s) initializer to ensure private attributes </w:t>
+      </w:r>
+      <w:bookmarkStart w:id="0" w:name="_GoBack"/>
+      <w:bookmarkEnd w:id="0"/>
+      <w:r>
+        <w:rPr>
+          <w:rFonts w:ascii="Lucida Console" w:eastAsia="+mn-ea" w:hAnsi="Lucida Console" w:cs="+mn-cs"/>
+          <w:color w:val="0000FF"/>
+          <w:kern w:val="24"/>
+          <w:sz w:val="32"/>
+          <w:szCs w:val="32"/>
+          <w:lang w:val="en-US"/>
+        </w:rPr>
+        <w:t>will get right values.</w:t>
       </w:r>
     </w:p>
     <w:p>
@@ -1726,7 +3001,6 @@
           <w:szCs w:val="32"/>
           <w:lang w:val="en-US"/>
         </w:rPr>
-        <w:lastRenderedPageBreak/>
         <w:t>unit</w:t>
       </w:r>
       <w:proofErr w:type="gramEnd"/>
@@ -2382,7 +3656,29 @@
           <w:szCs w:val="32"/>
           <w:lang w:val="en-US"/>
         </w:rPr>
-        <w:t xml:space="preserve"> // Validity error!</w:t>
+        <w:t xml:space="preserve"> // </w:t>
+      </w:r>
+      <w:r>
+        <w:rPr>
+          <w:rFonts w:ascii="Lucida Console" w:eastAsia="+mn-ea" w:hAnsi="Lucida Console" w:cs="+mn-cs"/>
+          <w:color w:val="0000FF"/>
+          <w:kern w:val="24"/>
+          <w:sz w:val="32"/>
+          <w:szCs w:val="32"/>
+          <w:lang w:val="en-US"/>
+        </w:rPr>
+        <w:t xml:space="preserve">CTE: </w:t>
+      </w:r>
+      <w:r>
+        <w:rPr>
+          <w:rFonts w:ascii="Lucida Console" w:eastAsia="+mn-ea" w:hAnsi="Lucida Console" w:cs="+mn-cs"/>
+          <w:color w:val="0000FF"/>
+          <w:kern w:val="24"/>
+          <w:sz w:val="32"/>
+          <w:szCs w:val="32"/>
+          <w:lang w:val="en-US"/>
+        </w:rPr>
+        <w:t>Validity error!</w:t>
       </w:r>
     </w:p>
     <w:p>
@@ -2477,7 +3773,29 @@
           <w:szCs w:val="32"/>
           <w:lang w:val="en-US"/>
         </w:rPr>
-        <w:t>// Validity error!</w:t>
+        <w:t xml:space="preserve">// </w:t>
+      </w:r>
+      <w:r>
+        <w:rPr>
+          <w:rFonts w:ascii="Lucida Console" w:eastAsia="+mn-ea" w:hAnsi="Lucida Console" w:cs="+mn-cs"/>
+          <w:color w:val="0000FF"/>
+          <w:kern w:val="24"/>
+          <w:sz w:val="32"/>
+          <w:szCs w:val="32"/>
+          <w:lang w:val="en-US"/>
+        </w:rPr>
+        <w:t xml:space="preserve">CTE: </w:t>
+      </w:r>
+      <w:r>
+        <w:rPr>
+          <w:rFonts w:ascii="Lucida Console" w:eastAsia="+mn-ea" w:hAnsi="Lucida Console" w:cs="+mn-cs"/>
+          <w:color w:val="0000FF"/>
+          <w:kern w:val="24"/>
+          <w:sz w:val="32"/>
+          <w:szCs w:val="32"/>
+          <w:lang w:val="en-US"/>
+        </w:rPr>
+        <w:t>Validity error!</w:t>
       </w:r>
     </w:p>
     <w:p>
@@ -2547,6 +3865,7 @@
           <w:szCs w:val="32"/>
           <w:lang w:val="en-US"/>
         </w:rPr>
+        <w:lastRenderedPageBreak/>
         <w:t>end</w:t>
       </w:r>
       <w:proofErr w:type="gramEnd"/>
@@ -2650,6 +3969,17 @@
           <w:lang w:val="en-US"/>
         </w:rPr>
         <w:t xml:space="preserve"> () // </w:t>
+      </w:r>
+      <w:r>
+        <w:rPr>
+          <w:rFonts w:ascii="Lucida Console" w:eastAsia="+mn-ea" w:hAnsi="Lucida Console" w:cs="+mn-cs"/>
+          <w:color w:val="0000FF"/>
+          <w:kern w:val="24"/>
+          <w:sz w:val="32"/>
+          <w:szCs w:val="32"/>
+          <w:lang w:val="en-US"/>
+        </w:rPr>
+        <w:t xml:space="preserve">CTE: </w:t>
       </w:r>
       <w:r>
         <w:rPr>

</xml_diff>